<commit_message>
iterate table cell block elements
</commit_message>
<xml_diff>
--- a/example-docs/fake_table_nested.docx
+++ b/example-docs/fake_table_nested.docx
@@ -309,6 +309,21 @@
               <w:rPr/>
             </w:r>
           </w:p>
+          <w:p>
+            <w:pPr>
+              <w:pStyle w:val="Normal"/>
+              <w:widowControl w:val="false"/>
+              <w:spacing w:before="0" w:after="0"/>
+              <w:jc w:val="left"/>
+              <w:rPr/>
+            </w:pPr>
+            <w:bookmarkStart w:id="0" w:name="_GoBack_Copy_1"/>
+            <w:bookmarkEnd w:id="0"/>
+            <w:r>
+              <w:rPr/>
+              <w:t>Cell with nested table and paragraph element</w:t>
+            </w:r>
+          </w:p>
         </w:tc>
       </w:tr>
     </w:tbl>
@@ -330,8 +345,8 @@
         <w:rPr/>
         <w:t xml:space="preserve">Dolor sit amet  </w:t>
       </w:r>
-      <w:bookmarkStart w:id="0" w:name="_GoBack"/>
-      <w:bookmarkEnd w:id="0"/>
+      <w:bookmarkStart w:id="1" w:name="_GoBack"/>
+      <w:bookmarkEnd w:id="1"/>
     </w:p>
     <w:sectPr>
       <w:type w:val="nextPage"/>

</xml_diff>